<commit_message>
Pushing before I fix branching issues with demo.
</commit_message>
<xml_diff>
--- a/Proposal/Proposal 2/TraskProposal2.docx
+++ b/Proposal/Proposal 2/TraskProposal2.docx
@@ -94,8 +94,6 @@
       <w:r>
         <w:t>Attached in repository as an ordered set of .jpg files.</w:t>
       </w:r>
-      <w:bookmarkStart w:id="0" w:name="_GoBack"/>
-      <w:bookmarkEnd w:id="0"/>
     </w:p>
     <w:p>
       <w:pPr>
@@ -138,13 +136,7 @@
         <w:t>+</w:t>
       </w:r>
       <w:r>
-        <w:t xml:space="preserve">Tapping on upper-right corner icon does a </w:t>
-      </w:r>
-      <w:r>
-        <w:t xml:space="preserve">flip </w:t>
-      </w:r>
-      <w:r>
-        <w:t>segue into 2-ProjectDirectory.png</w:t>
+        <w:t>Tapping on upper-right corner icon does a flip segue into 2-ProjectDirectory.png</w:t>
       </w:r>
     </w:p>
     <w:p>
@@ -928,6 +920,9 @@
               <w:t>NSDate</w:t>
             </w:r>
             <w:proofErr w:type="spellEnd"/>
+            <w:r>
+              <w:t>?</w:t>
+            </w:r>
           </w:p>
           <w:p>
             <w:proofErr w:type="spellStart"/>
@@ -936,20 +931,18 @@
             </w:r>
             <w:proofErr w:type="spellEnd"/>
             <w:r>
-              <w:t>: Label?</w:t>
-            </w:r>
-          </w:p>
-          <w:p>
-            <w:proofErr w:type="spellStart"/>
-            <w:r>
-              <w:t>ticketTag</w:t>
-            </w:r>
-            <w:proofErr w:type="spellEnd"/>
-            <w:r>
-              <w:t>: Double?</w:t>
-            </w:r>
-          </w:p>
-          <w:p>
+              <w:t xml:space="preserve">: </w:t>
+            </w:r>
+            <w:r>
+              <w:t>String</w:t>
+            </w:r>
+            <w:r>
+              <w:t>?</w:t>
+            </w:r>
+          </w:p>
+          <w:p>
+            <w:bookmarkStart w:id="0" w:name="_GoBack"/>
+            <w:bookmarkEnd w:id="0"/>
             <w:proofErr w:type="spellStart"/>
             <w:r>
               <w:t>ticketAssignee</w:t>

</xml_diff>